<commit_message>
Faza II v možda gotova?
</commit_message>
<xml_diff>
--- a/II Faza/SBP II Faza - Izmena Relacionog Modela.docx
+++ b/II Faza/SBP II Faza - Izmena Relacionog Modela.docx
@@ -4185,27 +4185,7 @@
           <w:sz w:val="28"/>
           <w:szCs w:val="28"/>
         </w:rPr>
-        <w:t xml:space="preserve">, Datum_pocetka_rada, Tip, Zanimanje, Pozicija, Strucna_sprema, </w:t>
-      </w:r>
-      <w:r>
-        <w:rPr>
-          <w:rFonts w:ascii="Times New Roman" w:hAnsi="Times New Roman" w:cs="Times New Roman"/>
-          <w:i/>
-          <w:iCs/>
-          <w:color w:val="000000" w:themeColor="text1"/>
-          <w:sz w:val="28"/>
-          <w:szCs w:val="28"/>
-        </w:rPr>
-        <w:t>Upravnik_ZJ</w:t>
-      </w:r>
-      <w:r>
-        <w:rPr>
-          <w:rFonts w:ascii="Times New Roman" w:hAnsi="Times New Roman" w:cs="Times New Roman"/>
-          <w:color w:val="000000" w:themeColor="text1"/>
-          <w:sz w:val="28"/>
-          <w:szCs w:val="28"/>
-        </w:rPr>
-        <w:t>, LP_Lekar, LP_Datum, LP_Naziv_ustanove, LP_Adresa_ustanove, S_Specijalizacija, S_Naziv_Ustanove, DORVO_Sifra, DORVO_Policijska_uprava,  DORVO_Datum_izdavanja</w:t>
+        <w:t>, Datum_pocetka_rada, Tip, Zanimanje, Pozicija, Strucna_sprema, LP_Lekar, LP_Datum, LP_Naziv_ustanove, LP_Adresa_ustanove, S_Specijalizacija, S_Naziv_Ustanove, DORVO_Sifra, DORVO_Policijska_uprava,  DORVO_Datum_izdavanja</w:t>
       </w:r>
       <w:r>
         <w:rPr>
@@ -4234,15 +4214,13 @@
         <w:tblLook w:val="04A0" w:firstRow="1" w:lastRow="0" w:firstColumn="1" w:lastColumn="0" w:noHBand="0" w:noVBand="1"/>
       </w:tblPr>
       <w:tblGrid>
-        <w:gridCol w:w="1537"/>
-        <w:gridCol w:w="1242"/>
-        <w:gridCol w:w="2135"/>
-        <w:gridCol w:w="2116"/>
-        <w:gridCol w:w="1157"/>
-        <w:gridCol w:w="1517"/>
-        <w:gridCol w:w="1603"/>
-        <w:gridCol w:w="1679"/>
-        <w:gridCol w:w="1394"/>
+        <w:gridCol w:w="2036"/>
+        <w:gridCol w:w="2037"/>
+        <w:gridCol w:w="1681"/>
+        <w:gridCol w:w="1858"/>
+        <w:gridCol w:w="1586"/>
+        <w:gridCol w:w="2603"/>
+        <w:gridCol w:w="2579"/>
       </w:tblGrid>
       <w:tr>
         <w:trPr>
@@ -4250,7 +4228,7 @@
         </w:trPr>
         <w:tc>
           <w:tcPr>
-            <w:tcW w:w="1346" w:type="dxa"/>
+            <w:tcW w:w="1974" w:type="dxa"/>
             <w:shd w:val="clear" w:color="auto" w:fill="D5DCE4" w:themeFill="text2" w:themeFillTint="33"/>
             <w:vAlign w:val="center"/>
           </w:tcPr>
@@ -4279,7 +4257,7 @@
         </w:tc>
         <w:tc>
           <w:tcPr>
-            <w:tcW w:w="1117" w:type="dxa"/>
+            <w:tcW w:w="1975" w:type="dxa"/>
             <w:shd w:val="clear" w:color="auto" w:fill="D5DCE4" w:themeFill="text2" w:themeFillTint="33"/>
             <w:vAlign w:val="center"/>
           </w:tcPr>
@@ -4306,7 +4284,7 @@
         </w:tc>
         <w:tc>
           <w:tcPr>
-            <w:tcW w:w="1471" w:type="dxa"/>
+            <w:tcW w:w="1631" w:type="dxa"/>
             <w:shd w:val="clear" w:color="auto" w:fill="D5DCE4" w:themeFill="text2" w:themeFillTint="33"/>
             <w:vAlign w:val="center"/>
           </w:tcPr>
@@ -4333,7 +4311,7 @@
         </w:tc>
         <w:tc>
           <w:tcPr>
-            <w:tcW w:w="1072" w:type="dxa"/>
+            <w:tcW w:w="1802" w:type="dxa"/>
             <w:shd w:val="clear" w:color="auto" w:fill="D5DCE4" w:themeFill="text2" w:themeFillTint="33"/>
             <w:vAlign w:val="center"/>
           </w:tcPr>
@@ -4360,7 +4338,7 @@
         </w:tc>
         <w:tc>
           <w:tcPr>
-            <w:tcW w:w="1927" w:type="dxa"/>
+            <w:tcW w:w="1539" w:type="dxa"/>
             <w:shd w:val="clear" w:color="auto" w:fill="D5DCE4" w:themeFill="text2" w:themeFillTint="33"/>
             <w:vAlign w:val="center"/>
           </w:tcPr>
@@ -4387,7 +4365,7 @@
         </w:tc>
         <w:tc>
           <w:tcPr>
-            <w:tcW w:w="2361" w:type="dxa"/>
+            <w:tcW w:w="2521" w:type="dxa"/>
             <w:shd w:val="clear" w:color="auto" w:fill="D5DCE4" w:themeFill="text2" w:themeFillTint="33"/>
             <w:vAlign w:val="center"/>
           </w:tcPr>
@@ -4414,7 +4392,7 @@
         </w:tc>
         <w:tc>
           <w:tcPr>
-            <w:tcW w:w="1508" w:type="dxa"/>
+            <w:tcW w:w="2498" w:type="dxa"/>
             <w:shd w:val="clear" w:color="auto" w:fill="D5DCE4" w:themeFill="text2" w:themeFillTint="33"/>
           </w:tcPr>
           <w:p>
@@ -4437,58 +4415,6 @@
                 <w:szCs w:val="28"/>
               </w:rPr>
               <w:t>Radi_U_ZJ</w:t>
-            </w:r>
-          </w:p>
-        </w:tc>
-        <w:tc>
-          <w:tcPr>
-            <w:tcW w:w="2611" w:type="dxa"/>
-            <w:shd w:val="clear" w:color="auto" w:fill="D5DCE4" w:themeFill="text2" w:themeFillTint="33"/>
-          </w:tcPr>
-          <w:p>
-            <w:pPr>
-              <w:jc w:val="center"/>
-              <w:rPr>
-                <w:rFonts w:ascii="Times New Roman" w:hAnsi="Times New Roman" w:cs="Times New Roman"/>
-                <w:color w:val="000000" w:themeColor="text1"/>
-                <w:sz w:val="28"/>
-                <w:szCs w:val="28"/>
-              </w:rPr>
-            </w:pPr>
-            <w:r>
-              <w:rPr>
-                <w:rFonts w:ascii="Times New Roman" w:hAnsi="Times New Roman" w:cs="Times New Roman"/>
-                <w:color w:val="000000" w:themeColor="text1"/>
-                <w:sz w:val="28"/>
-                <w:szCs w:val="28"/>
-              </w:rPr>
-              <w:t>Datum_pocetka_rada</w:t>
-            </w:r>
-          </w:p>
-        </w:tc>
-        <w:tc>
-          <w:tcPr>
-            <w:tcW w:w="967" w:type="dxa"/>
-            <w:shd w:val="clear" w:color="auto" w:fill="D5DCE4" w:themeFill="text2" w:themeFillTint="33"/>
-          </w:tcPr>
-          <w:p>
-            <w:pPr>
-              <w:jc w:val="center"/>
-              <w:rPr>
-                <w:rFonts w:ascii="Times New Roman" w:hAnsi="Times New Roman" w:cs="Times New Roman"/>
-                <w:color w:val="000000" w:themeColor="text1"/>
-                <w:sz w:val="28"/>
-                <w:szCs w:val="28"/>
-              </w:rPr>
-            </w:pPr>
-            <w:r>
-              <w:rPr>
-                <w:rFonts w:ascii="Times New Roman" w:hAnsi="Times New Roman" w:cs="Times New Roman"/>
-                <w:color w:val="000000" w:themeColor="text1"/>
-                <w:sz w:val="28"/>
-                <w:szCs w:val="28"/>
-              </w:rPr>
-              <w:t>Tip</w:t>
             </w:r>
           </w:p>
         </w:tc>
@@ -4499,7 +4425,7 @@
         </w:trPr>
         <w:tc>
           <w:tcPr>
-            <w:tcW w:w="1346" w:type="dxa"/>
+            <w:tcW w:w="1974" w:type="dxa"/>
             <w:shd w:val="clear" w:color="auto" w:fill="D5DCE4" w:themeFill="text2" w:themeFillTint="33"/>
             <w:vAlign w:val="center"/>
           </w:tcPr>
@@ -4521,13 +4447,13 @@
                 <w:sz w:val="28"/>
                 <w:szCs w:val="28"/>
               </w:rPr>
-              <w:t>Zanimanje</w:t>
+              <w:t>Datum_pocetka_rada</w:t>
             </w:r>
           </w:p>
         </w:tc>
         <w:tc>
           <w:tcPr>
-            <w:tcW w:w="1117" w:type="dxa"/>
+            <w:tcW w:w="1975" w:type="dxa"/>
             <w:shd w:val="clear" w:color="auto" w:fill="D5DCE4" w:themeFill="text2" w:themeFillTint="33"/>
             <w:vAlign w:val="center"/>
           </w:tcPr>
@@ -4548,13 +4474,13 @@
                 <w:sz w:val="28"/>
                 <w:szCs w:val="28"/>
               </w:rPr>
-              <w:t>Pozicija</w:t>
+              <w:t>Tip</w:t>
             </w:r>
           </w:p>
         </w:tc>
         <w:tc>
           <w:tcPr>
-            <w:tcW w:w="1471" w:type="dxa"/>
+            <w:tcW w:w="1631" w:type="dxa"/>
             <w:shd w:val="clear" w:color="auto" w:fill="D5DCE4" w:themeFill="text2" w:themeFillTint="33"/>
             <w:vAlign w:val="center"/>
           </w:tcPr>
@@ -4575,13 +4501,13 @@
                 <w:sz w:val="28"/>
                 <w:szCs w:val="28"/>
               </w:rPr>
-              <w:t>Strucna_sprema</w:t>
+              <w:t>Zanimanje</w:t>
             </w:r>
           </w:p>
         </w:tc>
         <w:tc>
           <w:tcPr>
-            <w:tcW w:w="1072" w:type="dxa"/>
+            <w:tcW w:w="1802" w:type="dxa"/>
             <w:shd w:val="clear" w:color="auto" w:fill="D5DCE4" w:themeFill="text2" w:themeFillTint="33"/>
             <w:vAlign w:val="center"/>
           </w:tcPr>
@@ -4598,19 +4524,17 @@
             <w:r>
               <w:rPr>
                 <w:rFonts w:ascii="Times New Roman" w:hAnsi="Times New Roman" w:cs="Times New Roman"/>
-                <w:i/>
-                <w:iCs/>
                 <w:color w:val="000000" w:themeColor="text1"/>
                 <w:sz w:val="28"/>
                 <w:szCs w:val="28"/>
               </w:rPr>
-              <w:t>Upravnik_ZJ</w:t>
+              <w:t>Pozicija</w:t>
             </w:r>
           </w:p>
         </w:tc>
         <w:tc>
           <w:tcPr>
-            <w:tcW w:w="1927" w:type="dxa"/>
+            <w:tcW w:w="1539" w:type="dxa"/>
             <w:shd w:val="clear" w:color="auto" w:fill="D5DCE4" w:themeFill="text2" w:themeFillTint="33"/>
             <w:vAlign w:val="center"/>
           </w:tcPr>
@@ -4631,13 +4555,13 @@
                 <w:sz w:val="28"/>
                 <w:szCs w:val="28"/>
               </w:rPr>
-              <w:t>LP_Lekar</w:t>
+              <w:t>Strucna_sprema</w:t>
             </w:r>
           </w:p>
         </w:tc>
         <w:tc>
           <w:tcPr>
-            <w:tcW w:w="2361" w:type="dxa"/>
+            <w:tcW w:w="2521" w:type="dxa"/>
             <w:shd w:val="clear" w:color="auto" w:fill="D5DCE4" w:themeFill="text2" w:themeFillTint="33"/>
             <w:vAlign w:val="center"/>
           </w:tcPr>
@@ -4658,13 +4582,13 @@
                 <w:sz w:val="28"/>
                 <w:szCs w:val="28"/>
               </w:rPr>
-              <w:t>LP_Datum</w:t>
+              <w:t>LP_Lekar</w:t>
             </w:r>
           </w:p>
         </w:tc>
         <w:tc>
           <w:tcPr>
-            <w:tcW w:w="1508" w:type="dxa"/>
+            <w:tcW w:w="2498" w:type="dxa"/>
             <w:shd w:val="clear" w:color="auto" w:fill="D5DCE4" w:themeFill="text2" w:themeFillTint="33"/>
           </w:tcPr>
           <w:p>
@@ -4686,59 +4610,7 @@
                 <w:sz w:val="28"/>
                 <w:szCs w:val="28"/>
               </w:rPr>
-              <w:t>LP_Naziv_ustanove</w:t>
-            </w:r>
-          </w:p>
-        </w:tc>
-        <w:tc>
-          <w:tcPr>
-            <w:tcW w:w="2611" w:type="dxa"/>
-            <w:shd w:val="clear" w:color="auto" w:fill="D5DCE4" w:themeFill="text2" w:themeFillTint="33"/>
-          </w:tcPr>
-          <w:p>
-            <w:pPr>
-              <w:jc w:val="center"/>
-              <w:rPr>
-                <w:rFonts w:ascii="Times New Roman" w:hAnsi="Times New Roman" w:cs="Times New Roman"/>
-                <w:color w:val="000000" w:themeColor="text1"/>
-                <w:sz w:val="28"/>
-                <w:szCs w:val="28"/>
-              </w:rPr>
-            </w:pPr>
-            <w:r>
-              <w:rPr>
-                <w:rFonts w:ascii="Times New Roman" w:hAnsi="Times New Roman" w:cs="Times New Roman"/>
-                <w:color w:val="000000" w:themeColor="text1"/>
-                <w:sz w:val="28"/>
-                <w:szCs w:val="28"/>
-              </w:rPr>
-              <w:t>LP_Adresa_ustanove</w:t>
-            </w:r>
-          </w:p>
-        </w:tc>
-        <w:tc>
-          <w:tcPr>
-            <w:tcW w:w="967" w:type="dxa"/>
-            <w:shd w:val="clear" w:color="auto" w:fill="D5DCE4" w:themeFill="text2" w:themeFillTint="33"/>
-          </w:tcPr>
-          <w:p>
-            <w:pPr>
-              <w:jc w:val="center"/>
-              <w:rPr>
-                <w:rFonts w:ascii="Times New Roman" w:hAnsi="Times New Roman" w:cs="Times New Roman"/>
-                <w:color w:val="000000" w:themeColor="text1"/>
-                <w:sz w:val="28"/>
-                <w:szCs w:val="28"/>
-              </w:rPr>
-            </w:pPr>
-            <w:r>
-              <w:rPr>
-                <w:rFonts w:ascii="Times New Roman" w:hAnsi="Times New Roman" w:cs="Times New Roman"/>
-                <w:color w:val="000000" w:themeColor="text1"/>
-                <w:sz w:val="28"/>
-                <w:szCs w:val="28"/>
-              </w:rPr>
-              <w:t>S_Specijalizacija</w:t>
+              <w:t>LP_Datum</w:t>
             </w:r>
           </w:p>
         </w:tc>
@@ -4749,7 +4621,33 @@
         </w:trPr>
         <w:tc>
           <w:tcPr>
-            <w:tcW w:w="1346" w:type="dxa"/>
+            <w:tcW w:w="1974" w:type="dxa"/>
+            <w:shd w:val="clear" w:color="auto" w:fill="D5DCE4" w:themeFill="text2" w:themeFillTint="33"/>
+          </w:tcPr>
+          <w:p>
+            <w:pPr>
+              <w:jc w:val="center"/>
+              <w:rPr>
+                <w:rFonts w:ascii="Times New Roman" w:hAnsi="Times New Roman" w:cs="Times New Roman"/>
+                <w:color w:val="000000" w:themeColor="text1"/>
+                <w:sz w:val="28"/>
+                <w:szCs w:val="28"/>
+              </w:rPr>
+            </w:pPr>
+            <w:r>
+              <w:rPr>
+                <w:rFonts w:ascii="Times New Roman" w:hAnsi="Times New Roman" w:cs="Times New Roman"/>
+                <w:color w:val="000000" w:themeColor="text1"/>
+                <w:sz w:val="28"/>
+                <w:szCs w:val="28"/>
+              </w:rPr>
+              <w:t>LP_Naziv_ustanove</w:t>
+            </w:r>
+          </w:p>
+        </w:tc>
+        <w:tc>
+          <w:tcPr>
+            <w:tcW w:w="1975" w:type="dxa"/>
             <w:shd w:val="clear" w:color="auto" w:fill="D5DCE4" w:themeFill="text2" w:themeFillTint="33"/>
             <w:vAlign w:val="center"/>
           </w:tcPr>
@@ -4770,13 +4668,13 @@
                 <w:sz w:val="28"/>
                 <w:szCs w:val="28"/>
               </w:rPr>
-              <w:t>S_Naziv_Ustanove</w:t>
+              <w:t>LP_Adresa_ustanove</w:t>
             </w:r>
           </w:p>
         </w:tc>
         <w:tc>
           <w:tcPr>
-            <w:tcW w:w="1117" w:type="dxa"/>
+            <w:tcW w:w="1631" w:type="dxa"/>
             <w:shd w:val="clear" w:color="auto" w:fill="D5DCE4" w:themeFill="text2" w:themeFillTint="33"/>
             <w:vAlign w:val="center"/>
           </w:tcPr>
@@ -4797,13 +4695,13 @@
                 <w:sz w:val="28"/>
                 <w:szCs w:val="28"/>
               </w:rPr>
-              <w:t>DORVO_Sifra</w:t>
+              <w:t>S_Specijalizacija</w:t>
             </w:r>
           </w:p>
         </w:tc>
         <w:tc>
           <w:tcPr>
-            <w:tcW w:w="1471" w:type="dxa"/>
+            <w:tcW w:w="1802" w:type="dxa"/>
             <w:shd w:val="clear" w:color="auto" w:fill="D5DCE4" w:themeFill="text2" w:themeFillTint="33"/>
             <w:vAlign w:val="center"/>
           </w:tcPr>
@@ -4812,6 +4710,8 @@
               <w:jc w:val="center"/>
               <w:rPr>
                 <w:rFonts w:ascii="Times New Roman" w:hAnsi="Times New Roman" w:cs="Times New Roman"/>
+                <w:i/>
+                <w:iCs/>
                 <w:color w:val="000000" w:themeColor="text1"/>
                 <w:sz w:val="28"/>
                 <w:szCs w:val="28"/>
@@ -4824,13 +4724,13 @@
                 <w:sz w:val="28"/>
                 <w:szCs w:val="28"/>
               </w:rPr>
-              <w:t>DORVO_Policijska_uprava</w:t>
+              <w:t>S_Naziv_Ustanove</w:t>
             </w:r>
           </w:p>
         </w:tc>
         <w:tc>
           <w:tcPr>
-            <w:tcW w:w="1072" w:type="dxa"/>
+            <w:tcW w:w="1539" w:type="dxa"/>
             <w:shd w:val="clear" w:color="auto" w:fill="D5DCE4" w:themeFill="text2" w:themeFillTint="33"/>
             <w:vAlign w:val="center"/>
           </w:tcPr>
@@ -4839,8 +4739,6 @@
               <w:jc w:val="center"/>
               <w:rPr>
                 <w:rFonts w:ascii="Times New Roman" w:hAnsi="Times New Roman" w:cs="Times New Roman"/>
-                <w:i/>
-                <w:iCs/>
                 <w:color w:val="000000" w:themeColor="text1"/>
                 <w:sz w:val="28"/>
                 <w:szCs w:val="28"/>
@@ -4853,13 +4751,13 @@
                 <w:sz w:val="28"/>
                 <w:szCs w:val="28"/>
               </w:rPr>
-              <w:t>DORVO_Datum_izdavanja</w:t>
+              <w:t>DORVO_Sifra</w:t>
             </w:r>
           </w:p>
         </w:tc>
         <w:tc>
           <w:tcPr>
-            <w:tcW w:w="1927" w:type="dxa"/>
+            <w:tcW w:w="2521" w:type="dxa"/>
             <w:shd w:val="clear" w:color="auto" w:fill="D5DCE4" w:themeFill="text2" w:themeFillTint="33"/>
             <w:vAlign w:val="center"/>
           </w:tcPr>
@@ -4873,29 +4771,20 @@
                 <w:szCs w:val="28"/>
               </w:rPr>
             </w:pPr>
+            <w:r>
+              <w:rPr>
+                <w:rFonts w:ascii="Times New Roman" w:hAnsi="Times New Roman" w:cs="Times New Roman"/>
+                <w:color w:val="000000" w:themeColor="text1"/>
+                <w:sz w:val="28"/>
+                <w:szCs w:val="28"/>
+              </w:rPr>
+              <w:t>DORVO_Policijska_uprava</w:t>
+            </w:r>
           </w:p>
         </w:tc>
         <w:tc>
           <w:tcPr>
-            <w:tcW w:w="2361" w:type="dxa"/>
-            <w:shd w:val="clear" w:color="auto" w:fill="D5DCE4" w:themeFill="text2" w:themeFillTint="33"/>
-            <w:vAlign w:val="center"/>
-          </w:tcPr>
-          <w:p>
-            <w:pPr>
-              <w:jc w:val="center"/>
-              <w:rPr>
-                <w:rFonts w:ascii="Times New Roman" w:hAnsi="Times New Roman" w:cs="Times New Roman"/>
-                <w:color w:val="000000" w:themeColor="text1"/>
-                <w:sz w:val="28"/>
-                <w:szCs w:val="28"/>
-              </w:rPr>
-            </w:pPr>
-          </w:p>
-        </w:tc>
-        <w:tc>
-          <w:tcPr>
-            <w:tcW w:w="1508" w:type="dxa"/>
+            <w:tcW w:w="2498" w:type="dxa"/>
             <w:shd w:val="clear" w:color="auto" w:fill="D5DCE4" w:themeFill="text2" w:themeFillTint="33"/>
           </w:tcPr>
           <w:p>
@@ -4908,40 +4797,15 @@
                 <w:szCs w:val="28"/>
               </w:rPr>
             </w:pPr>
-          </w:p>
-        </w:tc>
-        <w:tc>
-          <w:tcPr>
-            <w:tcW w:w="2611" w:type="dxa"/>
-            <w:shd w:val="clear" w:color="auto" w:fill="D5DCE4" w:themeFill="text2" w:themeFillTint="33"/>
-          </w:tcPr>
-          <w:p>
-            <w:pPr>
-              <w:jc w:val="center"/>
+            <w:r>
               <w:rPr>
                 <w:rFonts w:ascii="Times New Roman" w:hAnsi="Times New Roman" w:cs="Times New Roman"/>
                 <w:color w:val="000000" w:themeColor="text1"/>
                 <w:sz w:val="28"/>
                 <w:szCs w:val="28"/>
               </w:rPr>
-            </w:pPr>
-          </w:p>
-        </w:tc>
-        <w:tc>
-          <w:tcPr>
-            <w:tcW w:w="967" w:type="dxa"/>
-            <w:shd w:val="clear" w:color="auto" w:fill="D5DCE4" w:themeFill="text2" w:themeFillTint="33"/>
-          </w:tcPr>
-          <w:p>
-            <w:pPr>
-              <w:jc w:val="center"/>
-              <w:rPr>
-                <w:rFonts w:ascii="Times New Roman" w:hAnsi="Times New Roman" w:cs="Times New Roman"/>
-                <w:color w:val="000000" w:themeColor="text1"/>
-                <w:sz w:val="28"/>
-                <w:szCs w:val="28"/>
-              </w:rPr>
-            </w:pPr>
+              <w:t>DORVO_Datum_izdavanja</w:t>
+            </w:r>
           </w:p>
         </w:tc>
       </w:tr>
@@ -14357,77 +14221,7 @@
           <w:szCs w:val="40"/>
         </w:rPr>
         <w:lastRenderedPageBreak/>
-        <w:t xml:space="preserve">Opis izmena </w:t>
-      </w:r>
-      <w:r>
-        <w:rPr>
-          <w:rFonts w:ascii="Times New Roman" w:hAnsi="Times New Roman" w:cs="Times New Roman"/>
-          <w:b/>
-          <w:bCs/>
-          <w:sz w:val="40"/>
-          <w:szCs w:val="40"/>
-        </w:rPr>
-        <w:t xml:space="preserve">koje je pretrpela </w:t>
-      </w:r>
-      <w:r>
-        <w:rPr>
-          <w:rFonts w:ascii="Times New Roman" w:hAnsi="Times New Roman" w:cs="Times New Roman"/>
-          <w:b/>
-          <w:bCs/>
-          <w:sz w:val="40"/>
-          <w:szCs w:val="40"/>
-        </w:rPr>
-        <w:t>baza podatak “Zatvor”</w:t>
-      </w:r>
-      <w:r>
-        <w:rPr>
-          <w:rFonts w:ascii="Times New Roman" w:hAnsi="Times New Roman" w:cs="Times New Roman"/>
-          <w:b/>
-          <w:bCs/>
-          <w:sz w:val="40"/>
-          <w:szCs w:val="40"/>
-        </w:rPr>
-        <w:t xml:space="preserve"> u II </w:t>
-      </w:r>
-      <w:r>
-        <w:rPr>
-          <w:rFonts w:ascii="Times New Roman" w:hAnsi="Times New Roman" w:cs="Times New Roman"/>
-          <w:b/>
-          <w:bCs/>
-          <w:sz w:val="40"/>
-          <w:szCs w:val="40"/>
-        </w:rPr>
-        <w:t>f</w:t>
-      </w:r>
-      <w:r>
-        <w:rPr>
-          <w:rFonts w:ascii="Times New Roman" w:hAnsi="Times New Roman" w:cs="Times New Roman"/>
-          <w:b/>
-          <w:bCs/>
-          <w:sz w:val="40"/>
-          <w:szCs w:val="40"/>
-        </w:rPr>
-        <w:t>azi</w:t>
-      </w:r>
-      <w:r>
-        <w:rPr>
-          <w:rFonts w:ascii="Times New Roman" w:hAnsi="Times New Roman" w:cs="Times New Roman"/>
-          <w:b/>
-          <w:bCs/>
-          <w:sz w:val="40"/>
-          <w:szCs w:val="40"/>
-        </w:rPr>
-        <w:t xml:space="preserve"> projektovanja</w:t>
-      </w:r>
-      <w:r>
-        <w:rPr>
-          <w:rFonts w:ascii="Times New Roman" w:hAnsi="Times New Roman" w:cs="Times New Roman"/>
-          <w:b/>
-          <w:bCs/>
-          <w:sz w:val="40"/>
-          <w:szCs w:val="40"/>
-        </w:rPr>
-        <w:t>:</w:t>
+        <w:t>Opis izmena koje je pretrpela baza podatak “Zatvor” u II fazi projektovanja:</w:t>
       </w:r>
       <w:bookmarkEnd w:id="22"/>
     </w:p>
@@ -14461,47 +14255,7 @@
           <w:sz w:val="28"/>
           <w:szCs w:val="28"/>
         </w:rPr>
-        <w:t xml:space="preserve">Na EER dijagramu je dodat atribut </w:t>
-      </w:r>
-      <w:r>
-        <w:rPr>
-          <w:rFonts w:ascii="Times New Roman" w:hAnsi="Times New Roman" w:cs="Times New Roman"/>
-          <w:sz w:val="28"/>
-          <w:szCs w:val="28"/>
-        </w:rPr>
-        <w:t>D</w:t>
-      </w:r>
-      <w:r>
-        <w:rPr>
-          <w:rFonts w:ascii="Times New Roman" w:hAnsi="Times New Roman" w:cs="Times New Roman"/>
-          <w:sz w:val="28"/>
-          <w:szCs w:val="28"/>
-        </w:rPr>
-        <w:t>atum</w:t>
-      </w:r>
-      <w:r>
-        <w:rPr>
-          <w:rFonts w:ascii="Times New Roman" w:hAnsi="Times New Roman" w:cs="Times New Roman"/>
-          <w:sz w:val="28"/>
-          <w:szCs w:val="28"/>
-        </w:rPr>
-        <w:t>_i</w:t>
-      </w:r>
-      <w:r>
-        <w:rPr>
-          <w:rFonts w:ascii="Times New Roman" w:hAnsi="Times New Roman" w:cs="Times New Roman"/>
-          <w:sz w:val="28"/>
-          <w:szCs w:val="28"/>
-        </w:rPr>
-        <w:t xml:space="preserve">nkarceracije za Zatvorenika, koji je </w:t>
-      </w:r>
-      <w:r>
-        <w:rPr>
-          <w:rFonts w:ascii="Times New Roman" w:hAnsi="Times New Roman" w:cs="Times New Roman"/>
-          <w:sz w:val="28"/>
-          <w:szCs w:val="28"/>
-        </w:rPr>
-        <w:t>nehotično izostavljen pri projektovanju u prvoj fazi. Želeli bismo da napomenemo da je ovo atribut koji smo mi dodali izvan opisa zadatka.</w:t>
+        <w:t>Na EER dijagramu je dodat atribut Datum_inkarceracije za Zatvorenika, koji je nehotično izostavljen pri projektovanju u prvoj fazi. Želeli bismo da napomenemo da je ovo atribut koji smo mi dodali izvan opisa zadatka.</w:t>
       </w:r>
     </w:p>
     <w:p>
@@ -16776,25 +16530,6 @@
 </file>
 
 <file path=customXml/item1.xml><?xml version="1.0" encoding="utf-8"?>
-<?mso-contentType ?>
-<FormTemplates xmlns="http://schemas.microsoft.com/sharepoint/v3/contenttype/forms">
-  <Display>DocumentLibraryForm</Display>
-  <Edit>DocumentLibraryForm</Edit>
-  <New>DocumentLibraryForm</New>
-</FormTemplates>
-</file>
-
-<file path=customXml/item2.xml><?xml version="1.0" encoding="utf-8"?>
-<p:properties xmlns:p="http://schemas.microsoft.com/office/2006/metadata/properties" xmlns:xsi="http://www.w3.org/2001/XMLSchema-instance" xmlns:pc="http://schemas.microsoft.com/office/infopath/2007/PartnerControls">
-  <documentManagement/>
-</p:properties>
-</file>
-
-<file path=customXml/item3.xml><?xml version="1.0" encoding="utf-8"?>
-<b:Sources xmlns:b="http://schemas.openxmlformats.org/officeDocument/2006/bibliography" xmlns="http://schemas.openxmlformats.org/officeDocument/2006/bibliography" SelectedStyle="\APASixthEditionOfficeOnline.xsl" StyleName="APA" Version="6"/>
-</file>
-
-<file path=customXml/item4.xml><?xml version="1.0" encoding="utf-8"?>
 <ct:contentTypeSchema xmlns:ct="http://schemas.microsoft.com/office/2006/metadata/contentType" xmlns:ma="http://schemas.microsoft.com/office/2006/metadata/properties/metaAttributes" ct:_="" ma:_="" ma:contentTypeName="Document" ma:contentTypeID="0x0101007FABC386ADF19848B695738513DE4278" ma:contentTypeVersion="6" ma:contentTypeDescription="Create a new document." ma:contentTypeScope="" ma:versionID="f01be39b8f1297608f0237c8fdb5b9c7">
   <xsd:schema xmlns:xsd="http://www.w3.org/2001/XMLSchema" xmlns:xs="http://www.w3.org/2001/XMLSchema" xmlns:p="http://schemas.microsoft.com/office/2006/metadata/properties" xmlns:ns2="fc1bd3ac-6c98-403a-82d8-2256ae04ade4" targetNamespace="http://schemas.microsoft.com/office/2006/metadata/properties" ma:root="true" ma:fieldsID="3c658f9cd00f4b47b7627215a17a47ad" ns2:_="">
     <xsd:import namespace="fc1bd3ac-6c98-403a-82d8-2256ae04ade4"/>
@@ -16952,32 +16687,26 @@
 </ct:contentTypeSchema>
 </file>
 
-<file path=customXml/itemProps1.xml><?xml version="1.0" encoding="utf-8"?>
-<ds:datastoreItem xmlns:ds="http://schemas.openxmlformats.org/officeDocument/2006/customXml" ds:itemID="{D11A8A27-FFC1-4D54-89F6-6D84C757F0DD}">
-  <ds:schemaRefs>
-    <ds:schemaRef ds:uri="http://schemas.microsoft.com/sharepoint/v3/contenttype/forms"/>
-  </ds:schemaRefs>
-</ds:datastoreItem>
+<file path=customXml/item2.xml><?xml version="1.0" encoding="utf-8"?>
+<b:Sources xmlns:b="http://schemas.openxmlformats.org/officeDocument/2006/bibliography" xmlns="http://schemas.openxmlformats.org/officeDocument/2006/bibliography" SelectedStyle="\APASixthEditionOfficeOnline.xsl" StyleName="APA" Version="6"/>
 </file>
 
-<file path=customXml/itemProps2.xml><?xml version="1.0" encoding="utf-8"?>
-<ds:datastoreItem xmlns:ds="http://schemas.openxmlformats.org/officeDocument/2006/customXml" ds:itemID="{A4704491-AA1D-4E63-84E7-019EB51DB169}">
-  <ds:schemaRefs>
-    <ds:schemaRef ds:uri="http://schemas.microsoft.com/office/2006/metadata/properties"/>
-    <ds:schemaRef ds:uri="http://schemas.microsoft.com/office/infopath/2007/PartnerControls"/>
-  </ds:schemaRefs>
-</ds:datastoreItem>
+<file path=customXml/item3.xml><?xml version="1.0" encoding="utf-8"?>
+<p:properties xmlns:p="http://schemas.microsoft.com/office/2006/metadata/properties" xmlns:xsi="http://www.w3.org/2001/XMLSchema-instance" xmlns:pc="http://schemas.microsoft.com/office/infopath/2007/PartnerControls">
+  <documentManagement/>
+</p:properties>
 </file>
 
-<file path=customXml/itemProps3.xml><?xml version="1.0" encoding="utf-8"?>
-<ds:datastoreItem xmlns:ds="http://schemas.openxmlformats.org/officeDocument/2006/customXml" ds:itemID="{447C3830-5A54-4721-BD66-F8999ED098EA}">
-  <ds:schemaRefs>
-    <ds:schemaRef ds:uri="http://schemas.openxmlformats.org/officeDocument/2006/bibliography"/>
-  </ds:schemaRefs>
-</ds:datastoreItem>
+<file path=customXml/item4.xml><?xml version="1.0" encoding="utf-8"?>
+<?mso-contentType ?>
+<FormTemplates xmlns="http://schemas.microsoft.com/sharepoint/v3/contenttype/forms">
+  <Display>DocumentLibraryForm</Display>
+  <Edit>DocumentLibraryForm</Edit>
+  <New>DocumentLibraryForm</New>
+</FormTemplates>
 </file>
 
-<file path=customXml/itemProps4.xml><?xml version="1.0" encoding="utf-8"?>
+<file path=customXml/itemProps1.xml><?xml version="1.0" encoding="utf-8"?>
 <ds:datastoreItem xmlns:ds="http://schemas.openxmlformats.org/officeDocument/2006/customXml" ds:itemID="{544DC13E-EAB5-4264-9BFE-78FC3F737203}">
   <ds:schemaRefs>
     <ds:schemaRef ds:uri="http://schemas.microsoft.com/office/2006/metadata/contentType"/>
@@ -16993,4 +16722,29 @@
     <ds:schemaRef ds:uri="http://schemas.microsoft.com/internal/obd"/>
   </ds:schemaRefs>
 </ds:datastoreItem>
+</file>
+
+<file path=customXml/itemProps2.xml><?xml version="1.0" encoding="utf-8"?>
+<ds:datastoreItem xmlns:ds="http://schemas.openxmlformats.org/officeDocument/2006/customXml" ds:itemID="{447C3830-5A54-4721-BD66-F8999ED098EA}">
+  <ds:schemaRefs>
+    <ds:schemaRef ds:uri="http://schemas.openxmlformats.org/officeDocument/2006/bibliography"/>
+  </ds:schemaRefs>
+</ds:datastoreItem>
+</file>
+
+<file path=customXml/itemProps3.xml><?xml version="1.0" encoding="utf-8"?>
+<ds:datastoreItem xmlns:ds="http://schemas.openxmlformats.org/officeDocument/2006/customXml" ds:itemID="{A4704491-AA1D-4E63-84E7-019EB51DB169}">
+  <ds:schemaRefs>
+    <ds:schemaRef ds:uri="http://schemas.microsoft.com/office/2006/metadata/properties"/>
+    <ds:schemaRef ds:uri="http://schemas.microsoft.com/office/infopath/2007/PartnerControls"/>
+  </ds:schemaRefs>
+</ds:datastoreItem>
+</file>
+
+<file path=customXml/itemProps4.xml><?xml version="1.0" encoding="utf-8"?>
+<ds:datastoreItem xmlns:ds="http://schemas.openxmlformats.org/officeDocument/2006/customXml" ds:itemID="{D11A8A27-FFC1-4D54-89F6-6D84C757F0DD}">
+  <ds:schemaRefs>
+    <ds:schemaRef ds:uri="http://schemas.microsoft.com/sharepoint/v3/contenttype/forms"/>
+  </ds:schemaRefs>
+</ds:datastoreItem>
 </file>
</xml_diff>